<commit_message>
Add st.navigation for custom sidebar labels
- New app.py entry point with navigation API
- Sidebar now shows "Geo Owl" and "Monday Shuffle"
- Removed st.set_page_config from individual pages

Co-Authored-By: Claude Opus 4.5 <noreply@anthropic.com>
</commit_message>
<xml_diff>
--- a/AUTO_01 15 26 Thursday January 2026 ANC Sheets.docx
+++ b/AUTO_01 15 26 Thursday January 2026 ANC Sheets.docx
@@ -883,7 +883,7 @@
                 <w:b w:val="0"/>
                 <w:sz w:val="18"/>
               </w:rPr>
-              <w:t>Samantha Avis</w:t>
+              <w:t>Yashvardhan Batta</w:t>
             </w:r>
           </w:p>
         </w:tc>
@@ -899,7 +899,7 @@
                 <w:b w:val="0"/>
                 <w:sz w:val="18"/>
               </w:rPr>
-              <w:t>267-883-1898</w:t>
+              <w:t>267-883-2820</w:t>
             </w:r>
           </w:p>
         </w:tc>

</xml_diff>

<commit_message>
Revert "Add st.navigation for custom sidebar labels"
This reverts commit fb43b72322b64a7f797a63e69f442f71fdc42acd.
</commit_message>
<xml_diff>
--- a/AUTO_01 15 26 Thursday January 2026 ANC Sheets.docx
+++ b/AUTO_01 15 26 Thursday January 2026 ANC Sheets.docx
@@ -883,7 +883,7 @@
                 <w:b w:val="0"/>
                 <w:sz w:val="18"/>
               </w:rPr>
-              <w:t>Yashvardhan Batta</w:t>
+              <w:t>Samantha Avis</w:t>
             </w:r>
           </w:p>
         </w:tc>
@@ -899,7 +899,7 @@
                 <w:b w:val="0"/>
                 <w:sz w:val="18"/>
               </w:rPr>
-              <w:t>267-883-2820</w:t>
+              <w:t>267-883-1898</w:t>
             </w:r>
           </w:p>
         </w:tc>

</xml_diff>